<commit_message>
corrected images and files in Conditionally hide blocks in DOCX templates
</commit_message>
<xml_diff>
--- a/source/_static/files/document-generation/demos/conditionally-hide-blocks-template.docx
+++ b/source/_static/files/document-generation/demos/conditionally-hide-blocks-template.docx
@@ -2,7 +2,7 @@
 <file path=word/document.xml><?xml version="1.0" encoding="utf-8"?>
 <w:document xmlns:wpc="http://schemas.microsoft.com/office/word/2010/wordprocessingCanvas" xmlns:cx="http://schemas.microsoft.com/office/drawing/2014/chartex" xmlns:cx1="http://schemas.microsoft.com/office/drawing/2015/9/8/chartex" xmlns:cx2="http://schemas.microsoft.com/office/drawing/2015/10/21/chartex" xmlns:cx3="http://schemas.microsoft.com/office/drawing/2016/5/9/chartex" xmlns:cx4="http://schemas.microsoft.com/office/drawing/2016/5/10/chartex" xmlns:cx5="http://schemas.microsoft.com/office/drawing/2016/5/11/chartex" xmlns:cx6="http://schemas.microsoft.com/office/drawing/2016/5/12/chartex" xmlns:cx7="http://schemas.microsoft.com/office/drawing/2016/5/13/chartex" xmlns:cx8="http://schemas.microsoft.com/office/drawing/2016/5/14/chartex" xmlns:mc="http://schemas.openxmlformats.org/markup-compatibility/2006" xmlns:aink="http://schemas.microsoft.com/office/drawing/2016/ink" xmlns:am3d="http://schemas.microsoft.com/office/drawing/2017/model3d" xmlns:o="urn:schemas-microsoft-com:office:office" xmlns:r="http://schemas.openxmlformats.org/officeDocument/2006/relationships" xmlns:m="http://schemas.openxmlformats.org/officeDocument/2006/math" xmlns:v="urn:schemas-microsoft-com:vml" xmlns:wp14="http://schemas.microsoft.com/office/word/2010/wordprocessingDrawing" xmlns:wp="http://schemas.openxmlformats.org/drawingml/2006/wordprocessingDrawing" xmlns:w10="urn:schemas-microsoft-com:office:word" xmlns:w="http://schemas.openxmlformats.org/wordprocessingml/2006/main" xmlns:w14="http://schemas.microsoft.com/office/word/2010/wordml" xmlns:w15="http://schemas.microsoft.com/office/word/2012/wordml" xmlns:w16cid="http://schemas.microsoft.com/office/word/2016/wordml/cid" xmlns:w16se="http://schemas.microsoft.com/office/word/2015/wordml/symex" xmlns:wpg="http://schemas.microsoft.com/office/word/2010/wordprocessingGroup" xmlns:wpi="http://schemas.microsoft.com/office/word/2010/wordprocessingInk" xmlns:wne="http://schemas.microsoft.com/office/word/2006/wordml" xmlns:wps="http://schemas.microsoft.com/office/word/2010/wordprocessingShape" mc:Ignorable="w14 w15 w16se w16cid wp14">
   <w:body>
-    <w:p>
+    <w:p xmlns:wp14="http://schemas.microsoft.com/office/word/2010/wordml" wp14:textId="77777777">
       <w:pPr>
         <w:rPr>
           <w:sz w:val="32"/>
@@ -27,7 +27,7 @@
         <w:t>:</w:t>
       </w:r>
     </w:p>
-    <w:p>
+    <w:p xmlns:wp14="http://schemas.microsoft.com/office/word/2010/wordml" wp14:textId="77777777">
       <w:pPr>
         <w:pStyle w:val="Heading2"/>
         <w:rPr>
@@ -41,7 +41,7 @@
         <w:t>{{companyName}}</w:t>
       </w:r>
     </w:p>
-    <w:p>
+    <w:p xmlns:wp14="http://schemas.microsoft.com/office/word/2010/wordml" wp14:textId="77777777">
       <w:pPr>
         <w:spacing w:after="0"/>
         <w:rPr>
@@ -63,35 +63,52 @@
         <w:tblStyle w:val="TableGrid"/>
         <w:tblW w:w="0" w:type="auto"/>
         <w:tblBorders>
-          <w:top w:val="none" w:sz="0" w:space="0" w:color="auto"/>
-          <w:left w:val="none" w:sz="0" w:space="0" w:color="auto"/>
-          <w:bottom w:val="none" w:sz="0" w:space="0" w:color="auto"/>
-          <w:right w:val="none" w:sz="0" w:space="0" w:color="auto"/>
-          <w:insideH w:val="none" w:sz="0" w:space="0" w:color="auto"/>
-          <w:insideV w:val="none" w:sz="0" w:space="0" w:color="auto"/>
+          <w:top w:val="none" w:color="auto" w:sz="0" w:space="0"/>
+          <w:left w:val="none" w:color="auto" w:sz="0" w:space="0"/>
+          <w:bottom w:val="none" w:color="auto" w:sz="0" w:space="0"/>
+          <w:right w:val="none" w:color="auto" w:sz="0" w:space="0"/>
+          <w:insideH w:val="none" w:color="auto" w:sz="0" w:space="0"/>
+          <w:insideV w:val="none" w:color="auto" w:sz="0" w:space="0"/>
         </w:tblBorders>
         <w:tblLook w:val="04A0" w:firstRow="1" w:lastRow="0" w:firstColumn="1" w:lastColumn="0" w:noHBand="0" w:noVBand="1"/>
       </w:tblPr>
       <w:tblGrid>
         <w:gridCol w:w="5760"/>
       </w:tblGrid>
-      <w:tr>
+      <w:tr xmlns:wp14="http://schemas.microsoft.com/office/word/2010/wordml" wp14:textId="77777777">
         <w:tc>
           <w:tcPr>
             <w:tcW w:w="5760" w:type="dxa"/>
+            <w:tcMar/>
           </w:tcPr>
-          <w:p>
+          <w:p wp14:textId="0ADD7F93">
             <w:pPr>
               <w:ind w:left="-105"/>
             </w:pPr>
             <w:r>
-              <w:t xml:space="preserve">Address: </w:t>
+              <w:rPr/>
+              <w:t>Address: {{</w:t>
+            </w:r>
+            <w:proofErr w:type="spellStart"/>
+            <w:r>
+              <w:rPr/>
+              <w:t>contacts.address</w:t>
+            </w:r>
+            <w:proofErr w:type="spellEnd"/>
+            <w:r>
+              <w:rPr/>
+              <w:t>}} {{contacts}:</w:t>
             </w:r>
             <w:r>
-              <w:t>{{contacts.address}} {{contacts}:collapse:hide}</w:t>
+              <w:rPr/>
+              <w:t>hide-block-if-empty</w:t>
+            </w:r>
+            <w:r>
+              <w:rPr/>
+              <w:t>}</w:t>
             </w:r>
           </w:p>
-          <w:p>
+          <w:p wp14:textId="77777777">
             <w:pPr>
               <w:ind w:left="-105"/>
             </w:pPr>
@@ -105,7 +122,7 @@
         </w:tc>
       </w:tr>
     </w:tbl>
-    <w:p>
+    <w:p xmlns:wp14="http://schemas.microsoft.com/office/word/2010/wordml" wp14:textId="77777777">
       <w:pPr>
         <w:rPr>
           <w:sz w:val="32"/>
@@ -113,7 +130,7 @@
         </w:rPr>
       </w:pPr>
     </w:p>
-    <w:p>
+    <w:p xmlns:wp14="http://schemas.microsoft.com/office/word/2010/wordml" wp14:textId="77777777">
       <w:r>
         <w:rPr>
           <w:sz w:val="32"/>
@@ -129,7 +146,7 @@
         <w:t>:</w:t>
       </w:r>
     </w:p>
-    <w:p>
+    <w:p xmlns:wp14="http://schemas.microsoft.com/office/word/2010/wordml" wp14:textId="77777777">
       <w:pPr>
         <w:pStyle w:val="Heading2"/>
         <w:rPr>
@@ -146,14 +163,14 @@
     <w:tbl>
       <w:tblPr>
         <w:tblStyle w:val="GridTable4-Accent1"/>
-        <w:tblW w:w="0" w:type="auto"/>
+        <w:tblW w:w="6355" w:type="dxa"/>
         <w:tblLook w:val="04A0" w:firstRow="1" w:lastRow="0" w:firstColumn="1" w:lastColumn="0" w:noHBand="0" w:noVBand="1"/>
       </w:tblPr>
       <w:tblGrid>
         <w:gridCol w:w="2245"/>
-        <w:gridCol w:w="3532"/>
+        <w:gridCol w:w="4110"/>
       </w:tblGrid>
-      <w:tr>
+      <w:tr xmlns:wp14="http://schemas.microsoft.com/office/word/2010/wordml" wp14:textId="77777777">
         <w:trPr>
           <w:cnfStyle w:val="100000000000" w:firstRow="1" w:lastRow="0" w:firstColumn="0" w:lastColumn="0" w:oddVBand="0" w:evenVBand="0" w:oddHBand="0" w:evenHBand="0" w:firstRowFirstColumn="0" w:firstRowLastColumn="0" w:lastRowFirstColumn="0" w:lastRowLastColumn="0"/>
         </w:trPr>
@@ -161,8 +178,9 @@
           <w:tcPr>
             <w:cnfStyle w:val="001000000000" w:firstRow="0" w:lastRow="0" w:firstColumn="1" w:lastColumn="0" w:oddVBand="0" w:evenVBand="0" w:oddHBand="0" w:evenHBand="0" w:firstRowFirstColumn="0" w:firstRowLastColumn="0" w:lastRowFirstColumn="0" w:lastRowLastColumn="0"/>
             <w:tcW w:w="2245" w:type="dxa"/>
+            <w:tcMar/>
           </w:tcPr>
-          <w:p>
+          <w:p wp14:textId="77777777">
             <w:r>
               <w:t>Name</w:t>
             </w:r>
@@ -170,9 +188,11 @@
         </w:tc>
         <w:tc>
           <w:tcPr>
-            <w:tcW w:w="3532" w:type="dxa"/>
+            <w:cnfStyle w:val="000000000000" w:firstRow="0" w:lastRow="0" w:firstColumn="0" w:lastColumn="0" w:oddVBand="0" w:evenVBand="0" w:oddHBand="0" w:evenHBand="0" w:firstRowFirstColumn="0" w:firstRowLastColumn="0" w:lastRowFirstColumn="0" w:lastRowLastColumn="0"/>
+            <w:tcW w:w="4110" w:type="dxa"/>
+            <w:tcMar/>
           </w:tcPr>
-          <w:p>
+          <w:p wp14:textId="77777777">
             <w:pPr>
               <w:cnfStyle w:val="100000000000" w:firstRow="1" w:lastRow="0" w:firstColumn="0" w:lastColumn="0" w:oddVBand="0" w:evenVBand="0" w:oddHBand="0" w:evenHBand="0" w:firstRowFirstColumn="0" w:firstRowLastColumn="0" w:lastRowFirstColumn="0" w:lastRowLastColumn="0"/>
             </w:pPr>
@@ -182,7 +202,7 @@
           </w:p>
         </w:tc>
       </w:tr>
-      <w:tr>
+      <w:tr xmlns:wp14="http://schemas.microsoft.com/office/word/2010/wordml" wp14:textId="77777777">
         <w:trPr>
           <w:cnfStyle w:val="000000100000" w:firstRow="0" w:lastRow="0" w:firstColumn="0" w:lastColumn="0" w:oddVBand="0" w:evenVBand="0" w:oddHBand="1" w:evenHBand="0" w:firstRowFirstColumn="0" w:firstRowLastColumn="0" w:lastRowFirstColumn="0" w:lastRowLastColumn="0"/>
         </w:trPr>
@@ -190,8 +210,9 @@
           <w:tcPr>
             <w:cnfStyle w:val="001000000000" w:firstRow="0" w:lastRow="0" w:firstColumn="1" w:lastColumn="0" w:oddVBand="0" w:evenVBand="0" w:oddHBand="0" w:evenHBand="0" w:firstRowFirstColumn="0" w:firstRowLastColumn="0" w:lastRowFirstColumn="0" w:lastRowLastColumn="0"/>
             <w:tcW w:w="2245" w:type="dxa"/>
+            <w:tcMar/>
           </w:tcPr>
-          <w:p>
+          <w:p wp14:textId="77777777">
             <w:pPr>
               <w:rPr>
                 <w:b w:val="0"/>
@@ -207,23 +228,44 @@
         </w:tc>
         <w:tc>
           <w:tcPr>
-            <w:tcW w:w="3532" w:type="dxa"/>
+            <w:cnfStyle w:val="000000000000" w:firstRow="0" w:lastRow="0" w:firstColumn="0" w:lastColumn="0" w:oddVBand="0" w:evenVBand="0" w:oddHBand="0" w:evenHBand="0" w:firstRowFirstColumn="0" w:firstRowLastColumn="0" w:lastRowFirstColumn="0" w:lastRowLastColumn="0"/>
+            <w:tcW w:w="4110" w:type="dxa"/>
+            <w:tcMar/>
           </w:tcPr>
-          <w:p>
+          <w:p wp14:textId="787B5992">
             <w:pPr>
+              <w:pStyle w:val="Normal"/>
               <w:cnfStyle w:val="000000100000" w:firstRow="0" w:lastRow="0" w:firstColumn="0" w:lastColumn="0" w:oddVBand="0" w:evenVBand="0" w:oddHBand="1" w:evenHBand="0" w:firstRowFirstColumn="0" w:firstRowLastColumn="0" w:lastRowFirstColumn="0" w:lastRowLastColumn="0"/>
             </w:pPr>
             <w:r>
-              <w:t>{{employees.hireDate}}</w:t>
+              <w:rPr/>
+              <w:t>{{</w:t>
             </w:r>
+            <w:proofErr w:type="spellStart"/>
             <w:r>
-              <w:t xml:space="preserve"> {{employees.hireDate}:collapse:hide}</w:t>
+              <w:rPr/>
+              <w:t>employees.hireDate</w:t>
+            </w:r>
+            <w:proofErr w:type="spellEnd"/>
+            <w:r>
+              <w:rPr/>
+              <w:t>}} {{</w:t>
+            </w:r>
+            <w:proofErr w:type="spellStart"/>
+            <w:r>
+              <w:rPr/>
+              <w:t>employees.hireDate</w:t>
+            </w:r>
+            <w:proofErr w:type="spellEnd"/>
+            <w:r>
+              <w:rPr/>
+              <w:t>}:hide-block-if-empty}</w:t>
             </w:r>
           </w:p>
         </w:tc>
       </w:tr>
     </w:tbl>
-    <w:p>
+    <w:p xmlns:wp14="http://schemas.microsoft.com/office/word/2010/wordml" wp14:textId="77777777">
       <w:pPr>
         <w:rPr>
           <w:sz w:val="32"/>
@@ -231,7 +273,7 @@
         </w:rPr>
       </w:pPr>
     </w:p>
-    <w:p>
+    <w:p xmlns:wp14="http://schemas.microsoft.com/office/word/2010/wordml" wp14:textId="77777777">
       <w:pPr>
         <w:rPr>
           <w:sz w:val="32"/>
@@ -253,36 +295,48 @@
         <w:t>:</w:t>
       </w:r>
     </w:p>
-    <w:p/>
-    <w:p>
+    <w:p xmlns:wp14="http://schemas.microsoft.com/office/word/2010/wordml" wp14:textId="77777777"/>
+    <w:p xmlns:wp14="http://schemas.microsoft.com/office/word/2010/wordml" wp14:textId="77777777">
       <w:r>
         <w:t>List of employees:</w:t>
       </w:r>
     </w:p>
-    <w:p>
+    <w:p xmlns:wp14="http://schemas.microsoft.com/office/word/2010/wordml" wp14:textId="329A624F">
       <w:pPr>
         <w:pStyle w:val="ListParagraph"/>
         <w:numPr>
           <w:ilvl w:val="0"/>
           <w:numId w:val="2"/>
         </w:numPr>
+        <w:rPr>
+          <w:sz w:val="22"/>
+          <w:szCs w:val="22"/>
+        </w:rPr>
       </w:pPr>
       <w:r>
-        <w:t>{{employees.name}}</w:t>
+        <w:rPr/>
+        <w:t>{{employees.name}} {{</w:t>
       </w:r>
+      <w:proofErr w:type="spellStart"/>
       <w:r>
-        <w:t xml:space="preserve"> {{employees.hireDate}:collapse:hide}</w:t>
+        <w:rPr/>
+        <w:t>employees.hireDate</w:t>
+      </w:r>
+      <w:proofErr w:type="spellEnd"/>
+      <w:r>
+        <w:rPr/>
+        <w:t>}:hide-block-if-empty}</w:t>
       </w:r>
     </w:p>
-    <w:p/>
-    <w:p/>
-    <w:p/>
-    <w:p>
-      <w:bookmarkStart w:id="0" w:name="_GoBack"/>
+    <w:p xmlns:wp14="http://schemas.microsoft.com/office/word/2010/wordml" wp14:textId="77777777"/>
+    <w:p xmlns:wp14="http://schemas.microsoft.com/office/word/2010/wordml" wp14:textId="77777777"/>
+    <w:p xmlns:wp14="http://schemas.microsoft.com/office/word/2010/wordml" wp14:textId="77777777"/>
+    <w:p xmlns:wp14="http://schemas.microsoft.com/office/word/2010/wordml" wp14:textId="77777777">
+      <w:bookmarkStart w:name="_GoBack" w:id="0"/>
       <w:bookmarkEnd w:id="0"/>
     </w:p>
     <w:sectPr>
-      <w:pgSz w:w="12240" w:h="15840"/>
+      <w:pgSz w:w="12240" w:h="15840" w:orient="portrait"/>
       <w:pgMar w:top="1440" w:right="1440" w:bottom="1440" w:left="1440" w:header="720" w:footer="720" w:gutter="0"/>
       <w:cols w:space="720"/>
       <w:docGrid w:linePitch="360"/>
@@ -297,7 +351,7 @@
     <w:nsid w:val="71383BB1"/>
     <w:multiLevelType w:val="hybridMultilevel"/>
     <w:tmpl w:val="65AE1D9E"/>
-    <w:lvl w:ilvl="0" w:tplc="04090001">
+    <w:lvl w:ilvl="0">
       <w:start w:val="1"/>
       <w:numFmt w:val="bullet"/>
       <w:lvlText w:val=""/>
@@ -306,7 +360,7 @@
         <w:ind w:left="720" w:hanging="360"/>
       </w:pPr>
       <w:rPr>
-        <w:rFonts w:ascii="Symbol" w:hAnsi="Symbol" w:hint="default"/>
+        <w:rFonts w:hint="default" w:ascii="Symbol" w:hAnsi="Symbol"/>
       </w:rPr>
     </w:lvl>
     <w:lvl w:ilvl="1" w:tplc="04090003" w:tentative="1">
@@ -318,7 +372,7 @@
         <w:ind w:left="1440" w:hanging="360"/>
       </w:pPr>
       <w:rPr>
-        <w:rFonts w:ascii="Courier New" w:hAnsi="Courier New" w:cs="Courier New" w:hint="default"/>
+        <w:rFonts w:hint="default" w:ascii="Courier New" w:hAnsi="Courier New" w:cs="Courier New"/>
       </w:rPr>
     </w:lvl>
     <w:lvl w:ilvl="2" w:tplc="04090005" w:tentative="1">
@@ -330,7 +384,7 @@
         <w:ind w:left="2160" w:hanging="360"/>
       </w:pPr>
       <w:rPr>
-        <w:rFonts w:ascii="Wingdings" w:hAnsi="Wingdings" w:hint="default"/>
+        <w:rFonts w:hint="default" w:ascii="Wingdings" w:hAnsi="Wingdings"/>
       </w:rPr>
     </w:lvl>
     <w:lvl w:ilvl="3" w:tplc="04090001" w:tentative="1">
@@ -342,7 +396,7 @@
         <w:ind w:left="2880" w:hanging="360"/>
       </w:pPr>
       <w:rPr>
-        <w:rFonts w:ascii="Symbol" w:hAnsi="Symbol" w:hint="default"/>
+        <w:rFonts w:hint="default" w:ascii="Symbol" w:hAnsi="Symbol"/>
       </w:rPr>
     </w:lvl>
     <w:lvl w:ilvl="4" w:tplc="04090003" w:tentative="1">
@@ -354,7 +408,7 @@
         <w:ind w:left="3600" w:hanging="360"/>
       </w:pPr>
       <w:rPr>
-        <w:rFonts w:ascii="Courier New" w:hAnsi="Courier New" w:cs="Courier New" w:hint="default"/>
+        <w:rFonts w:hint="default" w:ascii="Courier New" w:hAnsi="Courier New" w:cs="Courier New"/>
       </w:rPr>
     </w:lvl>
     <w:lvl w:ilvl="5" w:tplc="04090005" w:tentative="1">
@@ -366,7 +420,7 @@
         <w:ind w:left="4320" w:hanging="360"/>
       </w:pPr>
       <w:rPr>
-        <w:rFonts w:ascii="Wingdings" w:hAnsi="Wingdings" w:hint="default"/>
+        <w:rFonts w:hint="default" w:ascii="Wingdings" w:hAnsi="Wingdings"/>
       </w:rPr>
     </w:lvl>
     <w:lvl w:ilvl="6" w:tplc="04090001" w:tentative="1">
@@ -378,7 +432,7 @@
         <w:ind w:left="5040" w:hanging="360"/>
       </w:pPr>
       <w:rPr>
-        <w:rFonts w:ascii="Symbol" w:hAnsi="Symbol" w:hint="default"/>
+        <w:rFonts w:hint="default" w:ascii="Symbol" w:hAnsi="Symbol"/>
       </w:rPr>
     </w:lvl>
     <w:lvl w:ilvl="7" w:tplc="04090003" w:tentative="1">
@@ -390,7 +444,7 @@
         <w:ind w:left="5760" w:hanging="360"/>
       </w:pPr>
       <w:rPr>
-        <w:rFonts w:ascii="Courier New" w:hAnsi="Courier New" w:cs="Courier New" w:hint="default"/>
+        <w:rFonts w:hint="default" w:ascii="Courier New" w:hAnsi="Courier New" w:cs="Courier New"/>
       </w:rPr>
     </w:lvl>
     <w:lvl w:ilvl="8" w:tplc="04090005" w:tentative="1">
@@ -402,7 +456,7 @@
         <w:ind w:left="6480" w:hanging="360"/>
       </w:pPr>
       <w:rPr>
-        <w:rFonts w:ascii="Wingdings" w:hAnsi="Wingdings" w:hint="default"/>
+        <w:rFonts w:hint="default" w:ascii="Wingdings" w:hAnsi="Wingdings"/>
       </w:rPr>
     </w:lvl>
   </w:abstractNum>
@@ -502,11 +556,11 @@
 </file>
 
 <file path=word/styles.xml><?xml version="1.0" encoding="utf-8"?>
-<w:styles xmlns:mc="http://schemas.openxmlformats.org/markup-compatibility/2006" xmlns:r="http://schemas.openxmlformats.org/officeDocument/2006/relationships" xmlns:w="http://schemas.openxmlformats.org/wordprocessingml/2006/main" xmlns:w14="http://schemas.microsoft.com/office/word/2010/wordml" xmlns:w15="http://schemas.microsoft.com/office/word/2012/wordml" xmlns:w16cid="http://schemas.microsoft.com/office/word/2016/wordml/cid" xmlns:w16se="http://schemas.microsoft.com/office/word/2015/wordml/symex" mc:Ignorable="w14 w15 w16se w16cid">
+<w:styles xmlns:wp14="http://schemas.microsoft.com/office/word/2010/wordprocessingDrawing" xmlns:mc="http://schemas.openxmlformats.org/markup-compatibility/2006" xmlns:r="http://schemas.openxmlformats.org/officeDocument/2006/relationships" xmlns:w="http://schemas.openxmlformats.org/wordprocessingml/2006/main" xmlns:w14="http://schemas.microsoft.com/office/word/2010/wordml" xmlns:w15="http://schemas.microsoft.com/office/word/2012/wordml" xmlns:w16cid="http://schemas.microsoft.com/office/word/2016/wordml/cid" xmlns:w16se="http://schemas.microsoft.com/office/word/2015/wordml/symex" mc:Ignorable="w14 w15 w16se w16cid wp14">
   <w:docDefaults>
     <w:rPrDefault>
       <w:rPr>
-        <w:rFonts w:asciiTheme="minorHAnsi" w:eastAsiaTheme="minorHAnsi" w:hAnsiTheme="minorHAnsi" w:cstheme="minorBidi"/>
+        <w:rFonts w:asciiTheme="minorHAnsi" w:hAnsiTheme="minorHAnsi" w:eastAsiaTheme="minorHAnsi" w:cstheme="minorBidi"/>
         <w:sz w:val="22"/>
         <w:szCs w:val="22"/>
         <w:lang w:val="en-US" w:eastAsia="en-US" w:bidi="ar-SA"/>
@@ -521,14 +575,14 @@
   <w:latentStyles w:defLockedState="0" w:defUIPriority="99" w:defSemiHidden="0" w:defUnhideWhenUsed="0" w:defQFormat="0" w:count="375">
     <w:lsdException w:name="Normal" w:uiPriority="0" w:qFormat="1"/>
     <w:lsdException w:name="heading 1" w:uiPriority="9" w:qFormat="1"/>
-    <w:lsdException w:name="heading 2" w:semiHidden="1" w:uiPriority="9" w:unhideWhenUsed="1" w:qFormat="1"/>
-    <w:lsdException w:name="heading 3" w:semiHidden="1" w:uiPriority="9" w:unhideWhenUsed="1" w:qFormat="1"/>
-    <w:lsdException w:name="heading 4" w:semiHidden="1" w:uiPriority="9" w:unhideWhenUsed="1" w:qFormat="1"/>
-    <w:lsdException w:name="heading 5" w:semiHidden="1" w:uiPriority="9" w:unhideWhenUsed="1" w:qFormat="1"/>
-    <w:lsdException w:name="heading 6" w:semiHidden="1" w:uiPriority="9" w:unhideWhenUsed="1" w:qFormat="1"/>
-    <w:lsdException w:name="heading 7" w:semiHidden="1" w:uiPriority="9" w:unhideWhenUsed="1" w:qFormat="1"/>
-    <w:lsdException w:name="heading 8" w:semiHidden="1" w:uiPriority="9" w:unhideWhenUsed="1" w:qFormat="1"/>
-    <w:lsdException w:name="heading 9" w:semiHidden="1" w:uiPriority="9" w:unhideWhenUsed="1" w:qFormat="1"/>
+    <w:lsdException w:name="heading 2" w:uiPriority="9" w:semiHidden="1" w:unhideWhenUsed="1" w:qFormat="1"/>
+    <w:lsdException w:name="heading 3" w:uiPriority="9" w:semiHidden="1" w:unhideWhenUsed="1" w:qFormat="1"/>
+    <w:lsdException w:name="heading 4" w:uiPriority="9" w:semiHidden="1" w:unhideWhenUsed="1" w:qFormat="1"/>
+    <w:lsdException w:name="heading 5" w:uiPriority="9" w:semiHidden="1" w:unhideWhenUsed="1" w:qFormat="1"/>
+    <w:lsdException w:name="heading 6" w:uiPriority="9" w:semiHidden="1" w:unhideWhenUsed="1" w:qFormat="1"/>
+    <w:lsdException w:name="heading 7" w:uiPriority="9" w:semiHidden="1" w:unhideWhenUsed="1" w:qFormat="1"/>
+    <w:lsdException w:name="heading 8" w:uiPriority="9" w:semiHidden="1" w:unhideWhenUsed="1" w:qFormat="1"/>
+    <w:lsdException w:name="heading 9" w:uiPriority="9" w:semiHidden="1" w:unhideWhenUsed="1" w:qFormat="1"/>
     <w:lsdException w:name="index 1" w:semiHidden="1" w:unhideWhenUsed="1"/>
     <w:lsdException w:name="index 2" w:semiHidden="1" w:unhideWhenUsed="1"/>
     <w:lsdException w:name="index 3" w:semiHidden="1" w:unhideWhenUsed="1"/>
@@ -538,22 +592,22 @@
     <w:lsdException w:name="index 7" w:semiHidden="1" w:unhideWhenUsed="1"/>
     <w:lsdException w:name="index 8" w:semiHidden="1" w:unhideWhenUsed="1"/>
     <w:lsdException w:name="index 9" w:semiHidden="1" w:unhideWhenUsed="1"/>
-    <w:lsdException w:name="toc 1" w:semiHidden="1" w:uiPriority="39" w:unhideWhenUsed="1"/>
-    <w:lsdException w:name="toc 2" w:semiHidden="1" w:uiPriority="39" w:unhideWhenUsed="1"/>
-    <w:lsdException w:name="toc 3" w:semiHidden="1" w:uiPriority="39" w:unhideWhenUsed="1"/>
-    <w:lsdException w:name="toc 4" w:semiHidden="1" w:uiPriority="39" w:unhideWhenUsed="1"/>
-    <w:lsdException w:name="toc 5" w:semiHidden="1" w:uiPriority="39" w:unhideWhenUsed="1"/>
-    <w:lsdException w:name="toc 6" w:semiHidden="1" w:uiPriority="39" w:unhideWhenUsed="1"/>
-    <w:lsdException w:name="toc 7" w:semiHidden="1" w:uiPriority="39" w:unhideWhenUsed="1"/>
-    <w:lsdException w:name="toc 8" w:semiHidden="1" w:uiPriority="39" w:unhideWhenUsed="1"/>
-    <w:lsdException w:name="toc 9" w:semiHidden="1" w:uiPriority="39" w:unhideWhenUsed="1"/>
+    <w:lsdException w:name="toc 1" w:uiPriority="39" w:semiHidden="1" w:unhideWhenUsed="1"/>
+    <w:lsdException w:name="toc 2" w:uiPriority="39" w:semiHidden="1" w:unhideWhenUsed="1"/>
+    <w:lsdException w:name="toc 3" w:uiPriority="39" w:semiHidden="1" w:unhideWhenUsed="1"/>
+    <w:lsdException w:name="toc 4" w:uiPriority="39" w:semiHidden="1" w:unhideWhenUsed="1"/>
+    <w:lsdException w:name="toc 5" w:uiPriority="39" w:semiHidden="1" w:unhideWhenUsed="1"/>
+    <w:lsdException w:name="toc 6" w:uiPriority="39" w:semiHidden="1" w:unhideWhenUsed="1"/>
+    <w:lsdException w:name="toc 7" w:uiPriority="39" w:semiHidden="1" w:unhideWhenUsed="1"/>
+    <w:lsdException w:name="toc 8" w:uiPriority="39" w:semiHidden="1" w:unhideWhenUsed="1"/>
+    <w:lsdException w:name="toc 9" w:uiPriority="39" w:semiHidden="1" w:unhideWhenUsed="1"/>
     <w:lsdException w:name="Normal Indent" w:semiHidden="1" w:unhideWhenUsed="1"/>
     <w:lsdException w:name="footnote text" w:semiHidden="1" w:unhideWhenUsed="1"/>
     <w:lsdException w:name="annotation text" w:semiHidden="1" w:unhideWhenUsed="1"/>
     <w:lsdException w:name="header" w:semiHidden="1" w:unhideWhenUsed="1"/>
     <w:lsdException w:name="footer" w:semiHidden="1" w:unhideWhenUsed="1"/>
     <w:lsdException w:name="index heading" w:semiHidden="1" w:unhideWhenUsed="1"/>
-    <w:lsdException w:name="caption" w:semiHidden="1" w:uiPriority="35" w:unhideWhenUsed="1" w:qFormat="1"/>
+    <w:lsdException w:name="caption" w:uiPriority="35" w:semiHidden="1" w:unhideWhenUsed="1" w:qFormat="1"/>
     <w:lsdException w:name="table of figures" w:semiHidden="1" w:unhideWhenUsed="1"/>
     <w:lsdException w:name="envelope address" w:semiHidden="1" w:unhideWhenUsed="1"/>
     <w:lsdException w:name="envelope return" w:semiHidden="1" w:unhideWhenUsed="1"/>
@@ -584,7 +638,7 @@
     <w:lsdException w:name="Title" w:uiPriority="10" w:qFormat="1"/>
     <w:lsdException w:name="Closing" w:semiHidden="1" w:unhideWhenUsed="1"/>
     <w:lsdException w:name="Signature" w:semiHidden="1" w:unhideWhenUsed="1"/>
-    <w:lsdException w:name="Default Paragraph Font" w:semiHidden="1" w:uiPriority="1" w:unhideWhenUsed="1"/>
+    <w:lsdException w:name="Default Paragraph Font" w:uiPriority="1" w:semiHidden="1" w:unhideWhenUsed="1"/>
     <w:lsdException w:name="Body Text" w:semiHidden="1" w:unhideWhenUsed="1"/>
     <w:lsdException w:name="Body Text Indent" w:semiHidden="1" w:unhideWhenUsed="1"/>
     <w:lsdException w:name="List Continue" w:semiHidden="1" w:unhideWhenUsed="1"/>
@@ -784,8 +838,8 @@
     <w:lsdException w:name="Subtle Reference" w:uiPriority="31" w:qFormat="1"/>
     <w:lsdException w:name="Intense Reference" w:uiPriority="32" w:qFormat="1"/>
     <w:lsdException w:name="Book Title" w:uiPriority="33" w:qFormat="1"/>
-    <w:lsdException w:name="Bibliography" w:semiHidden="1" w:uiPriority="37" w:unhideWhenUsed="1"/>
-    <w:lsdException w:name="TOC Heading" w:semiHidden="1" w:uiPriority="39" w:unhideWhenUsed="1" w:qFormat="1"/>
+    <w:lsdException w:name="Bibliography" w:uiPriority="37" w:semiHidden="1" w:unhideWhenUsed="1"/>
+    <w:lsdException w:name="TOC Heading" w:uiPriority="39" w:semiHidden="1" w:unhideWhenUsed="1" w:qFormat="1"/>
     <w:lsdException w:name="Plain Table 1" w:uiPriority="41"/>
     <w:lsdException w:name="Plain Table 2" w:uiPriority="42"/>
     <w:lsdException w:name="Plain Table 3" w:uiPriority="43"/>
@@ -895,7 +949,7 @@
     <w:lsdException w:name="Hashtag" w:semiHidden="1" w:unhideWhenUsed="1"/>
     <w:lsdException w:name="Unresolved Mention" w:semiHidden="1" w:unhideWhenUsed="1"/>
   </w:latentStyles>
-  <w:style w:type="paragraph" w:default="1" w:styleId="Normal">
+  <w:style w:type="paragraph" w:styleId="Normal" w:default="1">
     <w:name w:val="Normal"/>
     <w:qFormat/>
   </w:style>
@@ -914,7 +968,7 @@
       <w:outlineLvl w:val="0"/>
     </w:pPr>
     <w:rPr>
-      <w:rFonts w:asciiTheme="majorHAnsi" w:eastAsiaTheme="majorEastAsia" w:hAnsiTheme="majorHAnsi" w:cstheme="majorBidi"/>
+      <w:rFonts w:asciiTheme="majorHAnsi" w:hAnsiTheme="majorHAnsi" w:eastAsiaTheme="majorEastAsia" w:cstheme="majorBidi"/>
       <w:color w:val="2F5496" w:themeColor="accent1" w:themeShade="BF"/>
       <w:sz w:val="32"/>
       <w:szCs w:val="32"/>
@@ -936,19 +990,19 @@
       <w:outlineLvl w:val="1"/>
     </w:pPr>
     <w:rPr>
-      <w:rFonts w:asciiTheme="majorHAnsi" w:eastAsiaTheme="majorEastAsia" w:hAnsiTheme="majorHAnsi" w:cstheme="majorBidi"/>
+      <w:rFonts w:asciiTheme="majorHAnsi" w:hAnsiTheme="majorHAnsi" w:eastAsiaTheme="majorEastAsia" w:cstheme="majorBidi"/>
       <w:color w:val="2F5496" w:themeColor="accent1" w:themeShade="BF"/>
       <w:sz w:val="26"/>
       <w:szCs w:val="26"/>
     </w:rPr>
   </w:style>
-  <w:style w:type="character" w:default="1" w:styleId="DefaultParagraphFont">
+  <w:style w:type="character" w:styleId="DefaultParagraphFont" w:default="1">
     <w:name w:val="Default Paragraph Font"/>
     <w:uiPriority w:val="1"/>
     <w:semiHidden/>
     <w:unhideWhenUsed/>
   </w:style>
-  <w:style w:type="table" w:default="1" w:styleId="TableNormal">
+  <w:style w:type="table" w:styleId="TableNormal" w:default="1">
     <w:name w:val="Normal Table"/>
     <w:uiPriority w:val="99"/>
     <w:semiHidden/>
@@ -963,7 +1017,7 @@
       </w:tblCellMar>
     </w:tblPr>
   </w:style>
-  <w:style w:type="numbering" w:default="1" w:styleId="NoList">
+  <w:style w:type="numbering" w:styleId="NoList" w:default="1">
     <w:name w:val="No List"/>
     <w:uiPriority w:val="99"/>
     <w:semiHidden/>
@@ -979,12 +1033,12 @@
     </w:pPr>
     <w:tblPr>
       <w:tblBorders>
-        <w:top w:val="single" w:sz="4" w:space="0" w:color="auto"/>
-        <w:left w:val="single" w:sz="4" w:space="0" w:color="auto"/>
-        <w:bottom w:val="single" w:sz="4" w:space="0" w:color="auto"/>
-        <w:right w:val="single" w:sz="4" w:space="0" w:color="auto"/>
-        <w:insideH w:val="single" w:sz="4" w:space="0" w:color="auto"/>
-        <w:insideV w:val="single" w:sz="4" w:space="0" w:color="auto"/>
+        <w:top w:val="single" w:color="auto" w:sz="4" w:space="0"/>
+        <w:left w:val="single" w:color="auto" w:sz="4" w:space="0"/>
+        <w:bottom w:val="single" w:color="auto" w:sz="4" w:space="0"/>
+        <w:right w:val="single" w:color="auto" w:sz="4" w:space="0"/>
+        <w:insideH w:val="single" w:color="auto" w:sz="4" w:space="0"/>
+        <w:insideV w:val="single" w:color="auto" w:sz="4" w:space="0"/>
       </w:tblBorders>
     </w:tblPr>
   </w:style>
@@ -1000,12 +1054,12 @@
       <w:tblStyleRowBandSize w:val="1"/>
       <w:tblStyleColBandSize w:val="1"/>
       <w:tblBorders>
-        <w:top w:val="single" w:sz="4" w:space="0" w:color="8EAADB" w:themeColor="accent1" w:themeTint="99"/>
-        <w:left w:val="single" w:sz="4" w:space="0" w:color="8EAADB" w:themeColor="accent1" w:themeTint="99"/>
-        <w:bottom w:val="single" w:sz="4" w:space="0" w:color="8EAADB" w:themeColor="accent1" w:themeTint="99"/>
-        <w:right w:val="single" w:sz="4" w:space="0" w:color="8EAADB" w:themeColor="accent1" w:themeTint="99"/>
-        <w:insideH w:val="single" w:sz="4" w:space="0" w:color="8EAADB" w:themeColor="accent1" w:themeTint="99"/>
-        <w:insideV w:val="single" w:sz="4" w:space="0" w:color="8EAADB" w:themeColor="accent1" w:themeTint="99"/>
+        <w:top w:val="single" w:color="8EAADB" w:themeColor="accent1" w:themeTint="99" w:sz="4" w:space="0"/>
+        <w:left w:val="single" w:color="8EAADB" w:themeColor="accent1" w:themeTint="99" w:sz="4" w:space="0"/>
+        <w:bottom w:val="single" w:color="8EAADB" w:themeColor="accent1" w:themeTint="99" w:sz="4" w:space="0"/>
+        <w:right w:val="single" w:color="8EAADB" w:themeColor="accent1" w:themeTint="99" w:sz="4" w:space="0"/>
+        <w:insideH w:val="single" w:color="8EAADB" w:themeColor="accent1" w:themeTint="99" w:sz="4" w:space="0"/>
+        <w:insideV w:val="single" w:color="8EAADB" w:themeColor="accent1" w:themeTint="99" w:sz="4" w:space="0"/>
       </w:tblBorders>
     </w:tblPr>
     <w:tblStylePr w:type="firstRow">
@@ -1017,10 +1071,10 @@
       <w:tblPr/>
       <w:tcPr>
         <w:tcBorders>
-          <w:top w:val="single" w:sz="4" w:space="0" w:color="4472C4" w:themeColor="accent1"/>
-          <w:left w:val="single" w:sz="4" w:space="0" w:color="4472C4" w:themeColor="accent1"/>
-          <w:bottom w:val="single" w:sz="4" w:space="0" w:color="4472C4" w:themeColor="accent1"/>
-          <w:right w:val="single" w:sz="4" w:space="0" w:color="4472C4" w:themeColor="accent1"/>
+          <w:top w:val="single" w:color="4472C4" w:themeColor="accent1" w:sz="4" w:space="0"/>
+          <w:left w:val="single" w:color="4472C4" w:themeColor="accent1" w:sz="4" w:space="0"/>
+          <w:bottom w:val="single" w:color="4472C4" w:themeColor="accent1" w:sz="4" w:space="0"/>
+          <w:right w:val="single" w:color="4472C4" w:themeColor="accent1" w:sz="4" w:space="0"/>
           <w:insideH w:val="nil"/>
           <w:insideV w:val="nil"/>
         </w:tcBorders>
@@ -1035,7 +1089,7 @@
       <w:tblPr/>
       <w:tcPr>
         <w:tcBorders>
-          <w:top w:val="double" w:sz="4" w:space="0" w:color="4472C4" w:themeColor="accent1"/>
+          <w:top w:val="double" w:color="4472C4" w:themeColor="accent1" w:sz="4" w:space="0"/>
         </w:tcBorders>
       </w:tcPr>
     </w:tblStylePr>
@@ -1076,12 +1130,12 @@
       <w:tblStyleRowBandSize w:val="1"/>
       <w:tblStyleColBandSize w:val="1"/>
       <w:tblBorders>
-        <w:top w:val="single" w:sz="4" w:space="0" w:color="FFFFFF" w:themeColor="background1"/>
-        <w:left w:val="single" w:sz="4" w:space="0" w:color="FFFFFF" w:themeColor="background1"/>
-        <w:bottom w:val="single" w:sz="4" w:space="0" w:color="FFFFFF" w:themeColor="background1"/>
-        <w:right w:val="single" w:sz="4" w:space="0" w:color="FFFFFF" w:themeColor="background1"/>
-        <w:insideH w:val="single" w:sz="4" w:space="0" w:color="FFFFFF" w:themeColor="background1"/>
-        <w:insideV w:val="single" w:sz="4" w:space="0" w:color="FFFFFF" w:themeColor="background1"/>
+        <w:top w:val="single" w:color="FFFFFF" w:themeColor="background1" w:sz="4" w:space="0"/>
+        <w:left w:val="single" w:color="FFFFFF" w:themeColor="background1" w:sz="4" w:space="0"/>
+        <w:bottom w:val="single" w:color="FFFFFF" w:themeColor="background1" w:sz="4" w:space="0"/>
+        <w:right w:val="single" w:color="FFFFFF" w:themeColor="background1" w:sz="4" w:space="0"/>
+        <w:insideH w:val="single" w:color="FFFFFF" w:themeColor="background1" w:sz="4" w:space="0"/>
+        <w:insideV w:val="single" w:color="FFFFFF" w:themeColor="background1" w:sz="4" w:space="0"/>
       </w:tblBorders>
     </w:tblPr>
     <w:tcPr>
@@ -1096,9 +1150,9 @@
       <w:tblPr/>
       <w:tcPr>
         <w:tcBorders>
-          <w:top w:val="single" w:sz="4" w:space="0" w:color="FFFFFF" w:themeColor="background1"/>
-          <w:left w:val="single" w:sz="4" w:space="0" w:color="FFFFFF" w:themeColor="background1"/>
-          <w:right w:val="single" w:sz="4" w:space="0" w:color="FFFFFF" w:themeColor="background1"/>
+          <w:top w:val="single" w:color="FFFFFF" w:themeColor="background1" w:sz="4" w:space="0"/>
+          <w:left w:val="single" w:color="FFFFFF" w:themeColor="background1" w:sz="4" w:space="0"/>
+          <w:right w:val="single" w:color="FFFFFF" w:themeColor="background1" w:sz="4" w:space="0"/>
           <w:insideH w:val="nil"/>
           <w:insideV w:val="nil"/>
         </w:tcBorders>
@@ -1114,9 +1168,9 @@
       <w:tblPr/>
       <w:tcPr>
         <w:tcBorders>
-          <w:left w:val="single" w:sz="4" w:space="0" w:color="FFFFFF" w:themeColor="background1"/>
-          <w:bottom w:val="single" w:sz="4" w:space="0" w:color="FFFFFF" w:themeColor="background1"/>
-          <w:right w:val="single" w:sz="4" w:space="0" w:color="FFFFFF" w:themeColor="background1"/>
+          <w:left w:val="single" w:color="FFFFFF" w:themeColor="background1" w:sz="4" w:space="0"/>
+          <w:bottom w:val="single" w:color="FFFFFF" w:themeColor="background1" w:sz="4" w:space="0"/>
+          <w:right w:val="single" w:color="FFFFFF" w:themeColor="background1" w:sz="4" w:space="0"/>
           <w:insideH w:val="nil"/>
           <w:insideV w:val="nil"/>
         </w:tcBorders>
@@ -1132,9 +1186,9 @@
       <w:tblPr/>
       <w:tcPr>
         <w:tcBorders>
-          <w:top w:val="single" w:sz="4" w:space="0" w:color="FFFFFF" w:themeColor="background1"/>
-          <w:left w:val="single" w:sz="4" w:space="0" w:color="FFFFFF" w:themeColor="background1"/>
-          <w:bottom w:val="single" w:sz="4" w:space="0" w:color="FFFFFF" w:themeColor="background1"/>
+          <w:top w:val="single" w:color="FFFFFF" w:themeColor="background1" w:sz="4" w:space="0"/>
+          <w:left w:val="single" w:color="FFFFFF" w:themeColor="background1" w:sz="4" w:space="0"/>
+          <w:bottom w:val="single" w:color="FFFFFF" w:themeColor="background1" w:sz="4" w:space="0"/>
           <w:insideV w:val="nil"/>
         </w:tcBorders>
         <w:shd w:val="clear" w:color="auto" w:fill="5B9BD5" w:themeFill="accent5"/>
@@ -1149,9 +1203,9 @@
       <w:tblPr/>
       <w:tcPr>
         <w:tcBorders>
-          <w:top w:val="single" w:sz="4" w:space="0" w:color="FFFFFF" w:themeColor="background1"/>
-          <w:bottom w:val="single" w:sz="4" w:space="0" w:color="FFFFFF" w:themeColor="background1"/>
-          <w:right w:val="single" w:sz="4" w:space="0" w:color="FFFFFF" w:themeColor="background1"/>
+          <w:top w:val="single" w:color="FFFFFF" w:themeColor="background1" w:sz="4" w:space="0"/>
+          <w:bottom w:val="single" w:color="FFFFFF" w:themeColor="background1" w:sz="4" w:space="0"/>
+          <w:right w:val="single" w:color="FFFFFF" w:themeColor="background1" w:sz="4" w:space="0"/>
           <w:insideV w:val="nil"/>
         </w:tcBorders>
         <w:shd w:val="clear" w:color="auto" w:fill="5B9BD5" w:themeFill="accent5"/>
@@ -1182,12 +1236,12 @@
       <w:tblStyleRowBandSize w:val="1"/>
       <w:tblStyleColBandSize w:val="1"/>
       <w:tblBorders>
-        <w:top w:val="single" w:sz="4" w:space="0" w:color="FFFFFF" w:themeColor="background1"/>
-        <w:left w:val="single" w:sz="4" w:space="0" w:color="FFFFFF" w:themeColor="background1"/>
-        <w:bottom w:val="single" w:sz="4" w:space="0" w:color="FFFFFF" w:themeColor="background1"/>
-        <w:right w:val="single" w:sz="4" w:space="0" w:color="FFFFFF" w:themeColor="background1"/>
-        <w:insideH w:val="single" w:sz="4" w:space="0" w:color="FFFFFF" w:themeColor="background1"/>
-        <w:insideV w:val="single" w:sz="4" w:space="0" w:color="FFFFFF" w:themeColor="background1"/>
+        <w:top w:val="single" w:color="FFFFFF" w:themeColor="background1" w:sz="4" w:space="0"/>
+        <w:left w:val="single" w:color="FFFFFF" w:themeColor="background1" w:sz="4" w:space="0"/>
+        <w:bottom w:val="single" w:color="FFFFFF" w:themeColor="background1" w:sz="4" w:space="0"/>
+        <w:right w:val="single" w:color="FFFFFF" w:themeColor="background1" w:sz="4" w:space="0"/>
+        <w:insideH w:val="single" w:color="FFFFFF" w:themeColor="background1" w:sz="4" w:space="0"/>
+        <w:insideV w:val="single" w:color="FFFFFF" w:themeColor="background1" w:sz="4" w:space="0"/>
       </w:tblBorders>
     </w:tblPr>
     <w:tcPr>
@@ -1202,9 +1256,9 @@
       <w:tblPr/>
       <w:tcPr>
         <w:tcBorders>
-          <w:top w:val="single" w:sz="4" w:space="0" w:color="FFFFFF" w:themeColor="background1"/>
-          <w:left w:val="single" w:sz="4" w:space="0" w:color="FFFFFF" w:themeColor="background1"/>
-          <w:right w:val="single" w:sz="4" w:space="0" w:color="FFFFFF" w:themeColor="background1"/>
+          <w:top w:val="single" w:color="FFFFFF" w:themeColor="background1" w:sz="4" w:space="0"/>
+          <w:left w:val="single" w:color="FFFFFF" w:themeColor="background1" w:sz="4" w:space="0"/>
+          <w:right w:val="single" w:color="FFFFFF" w:themeColor="background1" w:sz="4" w:space="0"/>
           <w:insideH w:val="nil"/>
           <w:insideV w:val="nil"/>
         </w:tcBorders>
@@ -1220,9 +1274,9 @@
       <w:tblPr/>
       <w:tcPr>
         <w:tcBorders>
-          <w:left w:val="single" w:sz="4" w:space="0" w:color="FFFFFF" w:themeColor="background1"/>
-          <w:bottom w:val="single" w:sz="4" w:space="0" w:color="FFFFFF" w:themeColor="background1"/>
-          <w:right w:val="single" w:sz="4" w:space="0" w:color="FFFFFF" w:themeColor="background1"/>
+          <w:left w:val="single" w:color="FFFFFF" w:themeColor="background1" w:sz="4" w:space="0"/>
+          <w:bottom w:val="single" w:color="FFFFFF" w:themeColor="background1" w:sz="4" w:space="0"/>
+          <w:right w:val="single" w:color="FFFFFF" w:themeColor="background1" w:sz="4" w:space="0"/>
           <w:insideH w:val="nil"/>
           <w:insideV w:val="nil"/>
         </w:tcBorders>
@@ -1238,9 +1292,9 @@
       <w:tblPr/>
       <w:tcPr>
         <w:tcBorders>
-          <w:top w:val="single" w:sz="4" w:space="0" w:color="FFFFFF" w:themeColor="background1"/>
-          <w:left w:val="single" w:sz="4" w:space="0" w:color="FFFFFF" w:themeColor="background1"/>
-          <w:bottom w:val="single" w:sz="4" w:space="0" w:color="FFFFFF" w:themeColor="background1"/>
+          <w:top w:val="single" w:color="FFFFFF" w:themeColor="background1" w:sz="4" w:space="0"/>
+          <w:left w:val="single" w:color="FFFFFF" w:themeColor="background1" w:sz="4" w:space="0"/>
+          <w:bottom w:val="single" w:color="FFFFFF" w:themeColor="background1" w:sz="4" w:space="0"/>
           <w:insideV w:val="nil"/>
         </w:tcBorders>
         <w:shd w:val="clear" w:color="auto" w:fill="4472C4" w:themeFill="accent1"/>
@@ -1255,9 +1309,9 @@
       <w:tblPr/>
       <w:tcPr>
         <w:tcBorders>
-          <w:top w:val="single" w:sz="4" w:space="0" w:color="FFFFFF" w:themeColor="background1"/>
-          <w:bottom w:val="single" w:sz="4" w:space="0" w:color="FFFFFF" w:themeColor="background1"/>
-          <w:right w:val="single" w:sz="4" w:space="0" w:color="FFFFFF" w:themeColor="background1"/>
+          <w:top w:val="single" w:color="FFFFFF" w:themeColor="background1" w:sz="4" w:space="0"/>
+          <w:bottom w:val="single" w:color="FFFFFF" w:themeColor="background1" w:sz="4" w:space="0"/>
+          <w:right w:val="single" w:color="FFFFFF" w:themeColor="background1" w:sz="4" w:space="0"/>
           <w:insideV w:val="nil"/>
         </w:tcBorders>
         <w:shd w:val="clear" w:color="auto" w:fill="4472C4" w:themeFill="accent1"/>
@@ -1287,27 +1341,27 @@
       <w:contextualSpacing/>
     </w:pPr>
   </w:style>
-  <w:style w:type="character" w:customStyle="1" w:styleId="Heading1Char">
+  <w:style w:type="character" w:styleId="Heading1Char" w:customStyle="1">
     <w:name w:val="Heading 1 Char"/>
     <w:basedOn w:val="DefaultParagraphFont"/>
     <w:link w:val="Heading1"/>
     <w:uiPriority w:val="9"/>
     <w:rsid w:val="004F58A9"/>
     <w:rPr>
-      <w:rFonts w:asciiTheme="majorHAnsi" w:eastAsiaTheme="majorEastAsia" w:hAnsiTheme="majorHAnsi" w:cstheme="majorBidi"/>
+      <w:rFonts w:asciiTheme="majorHAnsi" w:hAnsiTheme="majorHAnsi" w:eastAsiaTheme="majorEastAsia" w:cstheme="majorBidi"/>
       <w:color w:val="2F5496" w:themeColor="accent1" w:themeShade="BF"/>
       <w:sz w:val="32"/>
       <w:szCs w:val="32"/>
     </w:rPr>
   </w:style>
-  <w:style w:type="character" w:customStyle="1" w:styleId="Heading2Char">
+  <w:style w:type="character" w:styleId="Heading2Char" w:customStyle="1">
     <w:name w:val="Heading 2 Char"/>
     <w:basedOn w:val="DefaultParagraphFont"/>
     <w:link w:val="Heading2"/>
     <w:uiPriority w:val="9"/>
     <w:rsid w:val="00A45628"/>
     <w:rPr>
-      <w:rFonts w:asciiTheme="majorHAnsi" w:eastAsiaTheme="majorEastAsia" w:hAnsiTheme="majorHAnsi" w:cstheme="majorBidi"/>
+      <w:rFonts w:asciiTheme="majorHAnsi" w:hAnsiTheme="majorHAnsi" w:eastAsiaTheme="majorEastAsia" w:cstheme="majorBidi"/>
       <w:color w:val="2F5496" w:themeColor="accent1" w:themeShade="BF"/>
       <w:sz w:val="26"/>
       <w:szCs w:val="26"/>

</xml_diff>

<commit_message>
Fixed the demo for the hide-block-if() formatter.
</commit_message>
<xml_diff>
--- a/source/_static/files/document-generation/demos/conditionally-hide-blocks-template.docx
+++ b/source/_static/files/document-generation/demos/conditionally-hide-blocks-template.docx
@@ -1,6 +1,6 @@
 
 <file path=word/document.xml><?xml version="1.0" encoding="utf-8"?>
-<w:document xmlns:wpc="http://schemas.microsoft.com/office/word/2010/wordprocessingCanvas" xmlns:cx="http://schemas.microsoft.com/office/drawing/2014/chartex" xmlns:cx1="http://schemas.microsoft.com/office/drawing/2015/9/8/chartex" xmlns:cx2="http://schemas.microsoft.com/office/drawing/2015/10/21/chartex" xmlns:cx3="http://schemas.microsoft.com/office/drawing/2016/5/9/chartex" xmlns:cx4="http://schemas.microsoft.com/office/drawing/2016/5/10/chartex" xmlns:cx5="http://schemas.microsoft.com/office/drawing/2016/5/11/chartex" xmlns:cx6="http://schemas.microsoft.com/office/drawing/2016/5/12/chartex" xmlns:cx7="http://schemas.microsoft.com/office/drawing/2016/5/13/chartex" xmlns:cx8="http://schemas.microsoft.com/office/drawing/2016/5/14/chartex" xmlns:mc="http://schemas.openxmlformats.org/markup-compatibility/2006" xmlns:aink="http://schemas.microsoft.com/office/drawing/2016/ink" xmlns:am3d="http://schemas.microsoft.com/office/drawing/2017/model3d" xmlns:o="urn:schemas-microsoft-com:office:office" xmlns:r="http://schemas.openxmlformats.org/officeDocument/2006/relationships" xmlns:m="http://schemas.openxmlformats.org/officeDocument/2006/math" xmlns:v="urn:schemas-microsoft-com:vml" xmlns:wp14="http://schemas.microsoft.com/office/word/2010/wordprocessingDrawing" xmlns:wp="http://schemas.openxmlformats.org/drawingml/2006/wordprocessingDrawing" xmlns:w10="urn:schemas-microsoft-com:office:word" xmlns:w="http://schemas.openxmlformats.org/wordprocessingml/2006/main" xmlns:w14="http://schemas.microsoft.com/office/word/2010/wordml" xmlns:w15="http://schemas.microsoft.com/office/word/2012/wordml" xmlns:w16cid="http://schemas.microsoft.com/office/word/2016/wordml/cid" xmlns:w16se="http://schemas.microsoft.com/office/word/2015/wordml/symex" xmlns:wpg="http://schemas.microsoft.com/office/word/2010/wordprocessingGroup" xmlns:wpi="http://schemas.microsoft.com/office/word/2010/wordprocessingInk" xmlns:wne="http://schemas.microsoft.com/office/word/2006/wordml" xmlns:wps="http://schemas.microsoft.com/office/word/2010/wordprocessingShape" mc:Ignorable="w14 w15 w16se w16cid wp14">
+<w:document xmlns:wpc="http://schemas.microsoft.com/office/word/2010/wordprocessingCanvas" xmlns:cx="http://schemas.microsoft.com/office/drawing/2014/chartex" xmlns:cx1="http://schemas.microsoft.com/office/drawing/2015/9/8/chartex" xmlns:mc="http://schemas.openxmlformats.org/markup-compatibility/2006" xmlns:o="urn:schemas-microsoft-com:office:office" xmlns:r="http://schemas.openxmlformats.org/officeDocument/2006/relationships" xmlns:m="http://schemas.openxmlformats.org/officeDocument/2006/math" xmlns:v="urn:schemas-microsoft-com:vml" xmlns:wp14="http://schemas.microsoft.com/office/word/2010/wordprocessingDrawing" xmlns:wp="http://schemas.openxmlformats.org/drawingml/2006/wordprocessingDrawing" xmlns:w10="urn:schemas-microsoft-com:office:word" xmlns:w="http://schemas.openxmlformats.org/wordprocessingml/2006/main" xmlns:w14="http://schemas.microsoft.com/office/word/2010/wordml" xmlns:w15="http://schemas.microsoft.com/office/word/2012/wordml" xmlns:w16se="http://schemas.microsoft.com/office/word/2015/wordml/symex" xmlns:wpg="http://schemas.microsoft.com/office/word/2010/wordprocessingGroup" xmlns:wpi="http://schemas.microsoft.com/office/word/2010/wordprocessingInk" xmlns:wne="http://schemas.microsoft.com/office/word/2006/wordml" xmlns:wps="http://schemas.microsoft.com/office/word/2010/wordprocessingShape" mc:Ignorable="w14 w15 w16se wp14">
   <w:body>
     <w:p>
       <w:pPr>
@@ -232,24 +232,32 @@
               <w:cnfStyle w:val="000000100000" w:firstRow="0" w:lastRow="0" w:firstColumn="0" w:lastColumn="0" w:oddVBand="0" w:evenVBand="0" w:oddHBand="1" w:evenHBand="0" w:firstRowFirstColumn="0" w:firstRowLastColumn="0" w:lastRowFirstColumn="0" w:lastRowLastColumn="0"/>
             </w:pPr>
             <w:r>
-              <w:t>{{employees.</w:t>
+              <w:t>{{</w:t>
+            </w:r>
+            <w:proofErr w:type="spellStart"/>
+            <w:r>
+              <w:t>employees.</w:t>
             </w:r>
             <w:r>
               <w:t>department</w:t>
             </w:r>
+            <w:proofErr w:type="spellEnd"/>
             <w:r>
-              <w:t>}} {</w:t>
-            </w:r>
-            <w:bookmarkStart w:id="0" w:name="_GoBack"/>
-            <w:bookmarkEnd w:id="0"/>
-            <w:r>
-              <w:t>{employees.hireDate}:hide-block-if</w:t>
+              <w:t>}</w:t>
             </w:r>
             <w:r>
-              <w:t>(development</w:t>
+              <w:t>:hide-block-if(development)</w:t>
             </w:r>
             <w:r>
-              <w:t>}</w:t>
+              <w:t>} {{</w:t>
+            </w:r>
+            <w:proofErr w:type="spellStart"/>
+            <w:r>
+              <w:t>employees.hireDate</w:t>
+            </w:r>
+            <w:proofErr w:type="spellEnd"/>
+            <w:r>
+              <w:t>}}</w:t>
             </w:r>
           </w:p>
         </w:tc>
@@ -321,8 +329,35 @@
         </w:numPr>
       </w:pPr>
       <w:r>
-        <w:t>{{employees.department}} {{employees.hireDate}:hide-block-if(development}</w:t>
-      </w:r>
+        <w:t>{{</w:t>
+      </w:r>
+      <w:proofErr w:type="spellStart"/>
+      <w:r>
+        <w:t>employees.department</w:t>
+      </w:r>
+      <w:proofErr w:type="spellEnd"/>
+      <w:r>
+        <w:t>}</w:t>
+      </w:r>
+      <w:r>
+        <w:t>:hide-block-if(development)</w:t>
+      </w:r>
+      <w:r>
+        <w:t>} {{</w:t>
+      </w:r>
+      <w:proofErr w:type="spellStart"/>
+      <w:r>
+        <w:t>employees.hireDate</w:t>
+      </w:r>
+      <w:proofErr w:type="spellEnd"/>
+      <w:r>
+        <w:t>}</w:t>
+      </w:r>
+      <w:r>
+        <w:t>}</w:t>
+      </w:r>
+      <w:bookmarkStart w:id="0" w:name="_GoBack"/>
+      <w:bookmarkEnd w:id="0"/>
     </w:p>
     <w:p/>
     <w:p/>
@@ -339,7 +374,7 @@
 </file>
 
 <file path=word/numbering.xml><?xml version="1.0" encoding="utf-8"?>
-<w:numbering xmlns:wpc="http://schemas.microsoft.com/office/word/2010/wordprocessingCanvas" xmlns:cx="http://schemas.microsoft.com/office/drawing/2014/chartex" xmlns:cx1="http://schemas.microsoft.com/office/drawing/2015/9/8/chartex" xmlns:cx2="http://schemas.microsoft.com/office/drawing/2015/10/21/chartex" xmlns:cx3="http://schemas.microsoft.com/office/drawing/2016/5/9/chartex" xmlns:cx4="http://schemas.microsoft.com/office/drawing/2016/5/10/chartex" xmlns:cx5="http://schemas.microsoft.com/office/drawing/2016/5/11/chartex" xmlns:cx6="http://schemas.microsoft.com/office/drawing/2016/5/12/chartex" xmlns:cx7="http://schemas.microsoft.com/office/drawing/2016/5/13/chartex" xmlns:cx8="http://schemas.microsoft.com/office/drawing/2016/5/14/chartex" xmlns:mc="http://schemas.openxmlformats.org/markup-compatibility/2006" xmlns:aink="http://schemas.microsoft.com/office/drawing/2016/ink" xmlns:am3d="http://schemas.microsoft.com/office/drawing/2017/model3d" xmlns:o="urn:schemas-microsoft-com:office:office" xmlns:r="http://schemas.openxmlformats.org/officeDocument/2006/relationships" xmlns:m="http://schemas.openxmlformats.org/officeDocument/2006/math" xmlns:v="urn:schemas-microsoft-com:vml" xmlns:wp14="http://schemas.microsoft.com/office/word/2010/wordprocessingDrawing" xmlns:wp="http://schemas.openxmlformats.org/drawingml/2006/wordprocessingDrawing" xmlns:w10="urn:schemas-microsoft-com:office:word" xmlns:w="http://schemas.openxmlformats.org/wordprocessingml/2006/main" xmlns:w14="http://schemas.microsoft.com/office/word/2010/wordml" xmlns:w15="http://schemas.microsoft.com/office/word/2012/wordml" xmlns:w16cid="http://schemas.microsoft.com/office/word/2016/wordml/cid" xmlns:w16se="http://schemas.microsoft.com/office/word/2015/wordml/symex" xmlns:wpg="http://schemas.microsoft.com/office/word/2010/wordprocessingGroup" xmlns:wpi="http://schemas.microsoft.com/office/word/2010/wordprocessingInk" xmlns:wne="http://schemas.microsoft.com/office/word/2006/wordml" xmlns:wps="http://schemas.microsoft.com/office/word/2010/wordprocessingShape" mc:Ignorable="w14 w15 w16se w16cid wp14">
+<w:numbering xmlns:wpc="http://schemas.microsoft.com/office/word/2010/wordprocessingCanvas" xmlns:cx="http://schemas.microsoft.com/office/drawing/2014/chartex" xmlns:cx1="http://schemas.microsoft.com/office/drawing/2015/9/8/chartex" xmlns:mc="http://schemas.openxmlformats.org/markup-compatibility/2006" xmlns:o="urn:schemas-microsoft-com:office:office" xmlns:r="http://schemas.openxmlformats.org/officeDocument/2006/relationships" xmlns:m="http://schemas.openxmlformats.org/officeDocument/2006/math" xmlns:v="urn:schemas-microsoft-com:vml" xmlns:wp14="http://schemas.microsoft.com/office/word/2010/wordprocessingDrawing" xmlns:wp="http://schemas.openxmlformats.org/drawingml/2006/wordprocessingDrawing" xmlns:w10="urn:schemas-microsoft-com:office:word" xmlns:w="http://schemas.openxmlformats.org/wordprocessingml/2006/main" xmlns:w14="http://schemas.microsoft.com/office/word/2010/wordml" xmlns:w15="http://schemas.microsoft.com/office/word/2012/wordml" xmlns:w16se="http://schemas.microsoft.com/office/word/2015/wordml/symex" xmlns:wpg="http://schemas.microsoft.com/office/word/2010/wordprocessingGroup" xmlns:wpi="http://schemas.microsoft.com/office/word/2010/wordprocessingInk" xmlns:wne="http://schemas.microsoft.com/office/word/2006/wordml" xmlns:wps="http://schemas.microsoft.com/office/word/2010/wordprocessingShape" mc:Ignorable="w14 w15 w16se wp14">
   <w:abstractNum w:abstractNumId="0" w15:restartNumberingAfterBreak="0">
     <w:nsid w:val="71383BB1"/>
     <w:multiLevelType w:val="hybridMultilevel"/>
@@ -549,7 +584,7 @@
 </file>
 
 <file path=word/styles.xml><?xml version="1.0" encoding="utf-8"?>
-<w:styles xmlns:mc="http://schemas.openxmlformats.org/markup-compatibility/2006" xmlns:r="http://schemas.openxmlformats.org/officeDocument/2006/relationships" xmlns:w="http://schemas.openxmlformats.org/wordprocessingml/2006/main" xmlns:w14="http://schemas.microsoft.com/office/word/2010/wordml" xmlns:w15="http://schemas.microsoft.com/office/word/2012/wordml" xmlns:w16cid="http://schemas.microsoft.com/office/word/2016/wordml/cid" xmlns:w16se="http://schemas.microsoft.com/office/word/2015/wordml/symex" mc:Ignorable="w14 w15 w16se w16cid">
+<w:styles xmlns:mc="http://schemas.openxmlformats.org/markup-compatibility/2006" xmlns:r="http://schemas.openxmlformats.org/officeDocument/2006/relationships" xmlns:w="http://schemas.openxmlformats.org/wordprocessingml/2006/main" xmlns:w14="http://schemas.microsoft.com/office/word/2010/wordml" xmlns:w15="http://schemas.microsoft.com/office/word/2012/wordml" xmlns:w16se="http://schemas.microsoft.com/office/word/2015/wordml/symex" mc:Ignorable="w14 w15 w16se">
   <w:docDefaults>
     <w:rPrDefault>
       <w:rPr>
@@ -565,7 +600,7 @@
       </w:pPr>
     </w:pPrDefault>
   </w:docDefaults>
-  <w:latentStyles w:defLockedState="0" w:defUIPriority="99" w:defSemiHidden="0" w:defUnhideWhenUsed="0" w:defQFormat="0" w:count="376">
+  <w:latentStyles w:defLockedState="0" w:defUIPriority="99" w:defSemiHidden="0" w:defUnhideWhenUsed="0" w:defQFormat="0" w:count="371">
     <w:lsdException w:name="Normal" w:uiPriority="0" w:qFormat="1"/>
     <w:lsdException w:name="heading 1" w:uiPriority="9" w:qFormat="1"/>
     <w:lsdException w:name="heading 2" w:semiHidden="1" w:uiPriority="9" w:unhideWhenUsed="1" w:qFormat="1"/>
@@ -671,6 +706,7 @@
     <w:lsdException w:name="HTML Sample" w:semiHidden="1" w:unhideWhenUsed="1"/>
     <w:lsdException w:name="HTML Typewriter" w:semiHidden="1" w:unhideWhenUsed="1"/>
     <w:lsdException w:name="HTML Variable" w:semiHidden="1" w:unhideWhenUsed="1"/>
+    <w:lsdException w:name="Normal Table" w:semiHidden="1" w:unhideWhenUsed="1"/>
     <w:lsdException w:name="annotation subject" w:semiHidden="1" w:unhideWhenUsed="1"/>
     <w:lsdException w:name="No List" w:semiHidden="1" w:unhideWhenUsed="1"/>
     <w:lsdException w:name="Outline List 1" w:semiHidden="1" w:unhideWhenUsed="1"/>
@@ -717,8 +753,10 @@
     <w:lsdException w:name="Table Subtle 2" w:semiHidden="1" w:unhideWhenUsed="1"/>
     <w:lsdException w:name="Table Web 1" w:semiHidden="1" w:unhideWhenUsed="1"/>
     <w:lsdException w:name="Table Web 2" w:semiHidden="1" w:unhideWhenUsed="1"/>
+    <w:lsdException w:name="Table Web 3" w:semiHidden="1" w:unhideWhenUsed="1"/>
     <w:lsdException w:name="Balloon Text" w:semiHidden="1" w:unhideWhenUsed="1"/>
     <w:lsdException w:name="Table Grid" w:uiPriority="39"/>
+    <w:lsdException w:name="Table Theme" w:semiHidden="1" w:unhideWhenUsed="1"/>
     <w:lsdException w:name="Placeholder Text" w:semiHidden="1"/>
     <w:lsdException w:name="No Spacing" w:uiPriority="1" w:qFormat="1"/>
     <w:lsdException w:name="Light Shading" w:uiPriority="60"/>
@@ -934,11 +972,6 @@
     <w:lsdException w:name="List Table 5 Dark Accent 6" w:uiPriority="50"/>
     <w:lsdException w:name="List Table 6 Colorful Accent 6" w:uiPriority="51"/>
     <w:lsdException w:name="List Table 7 Colorful Accent 6" w:uiPriority="52"/>
-    <w:lsdException w:name="Mention" w:semiHidden="1" w:unhideWhenUsed="1"/>
-    <w:lsdException w:name="Smart Hyperlink" w:semiHidden="1" w:unhideWhenUsed="1"/>
-    <w:lsdException w:name="Hashtag" w:semiHidden="1" w:unhideWhenUsed="1"/>
-    <w:lsdException w:name="Unresolved Mention" w:semiHidden="1" w:unhideWhenUsed="1"/>
-    <w:lsdException w:name="Smart Link" w:semiHidden="1" w:unhideWhenUsed="1"/>
   </w:latentStyles>
   <w:style w:type="paragraph" w:default="1" w:styleId="Normal">
     <w:name w:val="Normal"/>

</xml_diff>